<commit_message>
Merged PR 20458: Delegate Member Registration to external device
WIP

Related work items: #13710
</commit_message>
<xml_diff>
--- a/Application/src/_Reports/layouts/NpRv Voucher.docx
+++ b/Application/src/_Reports/layouts/NpRv Voucher.docx
@@ -1,6 +1,6 @@
 
 <file path=word/document.xml><?xml version="1.0" encoding="utf-8"?>
-<w:document xmlns:wpc="http://schemas.microsoft.com/office/word/2010/wordprocessingCanvas" xmlns:cx="http://schemas.microsoft.com/office/drawing/2014/chartex" xmlns:cx1="http://schemas.microsoft.com/office/drawing/2015/9/8/chartex" xmlns:cx2="http://schemas.microsoft.com/office/drawing/2015/10/21/chartex" xmlns:cx3="http://schemas.microsoft.com/office/drawing/2016/5/9/chartex" xmlns:cx4="http://schemas.microsoft.com/office/drawing/2016/5/10/chartex" xmlns:cx5="http://schemas.microsoft.com/office/drawing/2016/5/11/chartex" xmlns:cx6="http://schemas.microsoft.com/office/drawing/2016/5/12/chartex" xmlns:cx7="http://schemas.microsoft.com/office/drawing/2016/5/13/chartex" xmlns:cx8="http://schemas.microsoft.com/office/drawing/2016/5/14/chartex" xmlns:mc="http://schemas.openxmlformats.org/markup-compatibility/2006" xmlns:aink="http://schemas.microsoft.com/office/drawing/2016/ink" xmlns:am3d="http://schemas.microsoft.com/office/drawing/2017/model3d" xmlns:o="urn:schemas-microsoft-com:office:office" xmlns:r="http://schemas.openxmlformats.org/officeDocument/2006/relationships" xmlns:m="http://schemas.openxmlformats.org/officeDocument/2006/math" xmlns:v="urn:schemas-microsoft-com:vml" xmlns:wp14="http://schemas.microsoft.com/office/word/2010/wordprocessingDrawing" xmlns:wp="http://schemas.openxmlformats.org/drawingml/2006/wordprocessingDrawing" xmlns:w10="urn:schemas-microsoft-com:office:word" xmlns:w="http://schemas.openxmlformats.org/wordprocessingml/2006/main" xmlns:w14="http://schemas.microsoft.com/office/word/2010/wordml" xmlns:w15="http://schemas.microsoft.com/office/word/2012/wordml" xmlns:w16cex="http://schemas.microsoft.com/office/word/2018/wordml/cex" xmlns:w16cid="http://schemas.microsoft.com/office/word/2016/wordml/cid" xmlns:w16="http://schemas.microsoft.com/office/word/2018/wordml" xmlns:w16sdtdh="http://schemas.microsoft.com/office/word/2020/wordml/sdtdatahash" xmlns:w16se="http://schemas.microsoft.com/office/word/2015/wordml/symex" xmlns:wpg="http://schemas.microsoft.com/office/word/2010/wordprocessingGroup" xmlns:wpi="http://schemas.microsoft.com/office/word/2010/wordprocessingInk" xmlns:wne="http://schemas.microsoft.com/office/word/2006/wordml" xmlns:wps="http://schemas.microsoft.com/office/word/2010/wordprocessingShape" mc:Ignorable="w14 w15 w16se w16cid w16 w16cex w16sdtdh wp14">
+<w:document xmlns:a="http://schemas.openxmlformats.org/drawingml/2006/main" xmlns:a14="http://schemas.microsoft.com/office/drawing/2010/main" xmlns:pic="http://schemas.openxmlformats.org/drawingml/2006/picture" xmlns:wpc="http://schemas.microsoft.com/office/word/2010/wordprocessingCanvas" xmlns:cx="http://schemas.microsoft.com/office/drawing/2014/chartex" xmlns:cx1="http://schemas.microsoft.com/office/drawing/2015/9/8/chartex" xmlns:cx2="http://schemas.microsoft.com/office/drawing/2015/10/21/chartex" xmlns:cx3="http://schemas.microsoft.com/office/drawing/2016/5/9/chartex" xmlns:cx4="http://schemas.microsoft.com/office/drawing/2016/5/10/chartex" xmlns:cx5="http://schemas.microsoft.com/office/drawing/2016/5/11/chartex" xmlns:cx6="http://schemas.microsoft.com/office/drawing/2016/5/12/chartex" xmlns:cx7="http://schemas.microsoft.com/office/drawing/2016/5/13/chartex" xmlns:cx8="http://schemas.microsoft.com/office/drawing/2016/5/14/chartex" xmlns:mc="http://schemas.openxmlformats.org/markup-compatibility/2006" xmlns:aink="http://schemas.microsoft.com/office/drawing/2016/ink" xmlns:am3d="http://schemas.microsoft.com/office/drawing/2017/model3d" xmlns:o="urn:schemas-microsoft-com:office:office" xmlns:r="http://schemas.openxmlformats.org/officeDocument/2006/relationships" xmlns:m="http://schemas.openxmlformats.org/officeDocument/2006/math" xmlns:v="urn:schemas-microsoft-com:vml" xmlns:wp14="http://schemas.microsoft.com/office/word/2010/wordprocessingDrawing" xmlns:wp="http://schemas.openxmlformats.org/drawingml/2006/wordprocessingDrawing" xmlns:w10="urn:schemas-microsoft-com:office:word" xmlns:w="http://schemas.openxmlformats.org/wordprocessingml/2006/main" xmlns:w14="http://schemas.microsoft.com/office/word/2010/wordml" xmlns:w15="http://schemas.microsoft.com/office/word/2012/wordml" xmlns:w16cex="http://schemas.microsoft.com/office/word/2018/wordml/cex" xmlns:w16cid="http://schemas.microsoft.com/office/word/2016/wordml/cid" xmlns:w16="http://schemas.microsoft.com/office/word/2018/wordml" xmlns:w16sdtdh="http://schemas.microsoft.com/office/word/2020/wordml/sdtdatahash" xmlns:w16se="http://schemas.microsoft.com/office/word/2015/wordml/symex" xmlns:wpg="http://schemas.microsoft.com/office/word/2010/wordprocessingGroup" xmlns:wpi="http://schemas.microsoft.com/office/word/2010/wordprocessingInk" xmlns:wne="http://schemas.microsoft.com/office/word/2006/wordml" xmlns:wps="http://schemas.microsoft.com/office/word/2010/wordprocessingShape" mc:Ignorable="w14 w15 w16se w16cid w16 w16cex w16sdtdh wp14">
   <w:body>
     <w:p>
       <w:pPr>
@@ -28,7 +28,7 @@
         <mc:AlternateContent>
           <mc:Choice Requires="wps">
             <w:drawing>
-              <wp:anchor distT="45720" distB="45720" distL="114300" distR="114300" simplePos="0" relativeHeight="251661312" behindDoc="0" locked="0" layoutInCell="1" allowOverlap="1" wp14:anchorId="74B8692D" wp14:editId="1A96F3C4">
+              <wp:anchor distT="45720" distB="45720" distL="114300" distR="114300" simplePos="0" relativeHeight="251661312" behindDoc="0" locked="0" layoutInCell="1" allowOverlap="1" wp14:editId="1A96F3C4" wp14:anchorId="74B8692D">
                 <wp:simplePos x="0" y="0"/>
                 <wp:positionH relativeFrom="margin">
                   <wp:posOffset>2195830</wp:posOffset>
@@ -154,11 +154,11 @@
           </mc:Choice>
           <mc:Fallback>
             <w:pict>
-              <v:shapetype w14:anchorId="74B8692D" id="_x0000_t202" coordsize="21600,21600" o:spt="202" path="m,l,21600r21600,l21600,xe">
+              <v:shapetype id="_x0000_t202" coordsize="21600,21600" o:spt="202" path="m,l,21600r21600,l21600,xe" w14:anchorId="74B8692D">
                 <v:stroke joinstyle="miter"/>
                 <v:path gradientshapeok="t" o:connecttype="rect"/>
               </v:shapetype>
-              <v:shape id="Text Box 2" o:spid="_x0000_s1026" type="#_x0000_t202" style="position:absolute;left:0;text-align:left;margin-left:172.9pt;margin-top:171.15pt;width:241.5pt;height:54.5pt;z-index:251661312;visibility:visible;mso-wrap-style:square;mso-width-percent:0;mso-height-percent:0;mso-wrap-distance-left:9pt;mso-wrap-distance-top:3.6pt;mso-wrap-distance-right:9pt;mso-wrap-distance-bottom:3.6pt;mso-position-horizontal:absolute;mso-position-horizontal-relative:margin;mso-position-vertical:absolute;mso-position-vertical-relative:text;mso-width-percent:0;mso-height-percent:0;mso-width-relative:margin;mso-height-relative:margin;v-text-anchor:top" o:gfxdata="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" filled="f" stroked="f">
+              <v:shape id="Text Box 2" style="position:absolute;left:0;text-align:left;margin-left:172.9pt;margin-top:171.15pt;width:241.5pt;height:54.5pt;z-index:251661312;visibility:visible;mso-wrap-style:square;mso-width-percent:0;mso-height-percent:0;mso-wrap-distance-left:9pt;mso-wrap-distance-top:3.6pt;mso-wrap-distance-right:9pt;mso-wrap-distance-bottom:3.6pt;mso-position-horizontal:absolute;mso-position-horizontal-relative:margin;mso-position-vertical:absolute;mso-position-vertical-relative:text;mso-width-percent:0;mso-height-percent:0;mso-width-relative:margin;mso-height-relative:margin;v-text-anchor:top" o:spid="_x0000_s1026" filled="f" stroked="f" type="#_x0000_t202" o:gfxdata="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">
                 <v:textbox>
                   <w:txbxContent>
                     <w:p>
@@ -249,7 +249,7 @@
         <mc:AlternateContent>
           <mc:Choice Requires="wps">
             <w:drawing>
-              <wp:anchor distT="0" distB="0" distL="114300" distR="114300" simplePos="0" relativeHeight="251664384" behindDoc="0" locked="0" layoutInCell="1" allowOverlap="1" wp14:anchorId="224EAD49" wp14:editId="63A78E00">
+              <wp:anchor distT="0" distB="0" distL="114300" distR="114300" simplePos="0" relativeHeight="251664384" behindDoc="0" locked="0" layoutInCell="1" allowOverlap="1" wp14:editId="63A78E00" wp14:anchorId="224EAD49">
                 <wp:simplePos x="0" y="0"/>
                 <wp:positionH relativeFrom="column">
                   <wp:posOffset>4119880</wp:posOffset>
@@ -407,7 +407,7 @@
           </mc:Choice>
           <mc:Fallback>
             <w:pict>
-              <v:shape w14:anchorId="224EAD49" id="Text Box 11" o:spid="_x0000_s1027" type="#_x0000_t202" style="position:absolute;left:0;text-align:left;margin-left:324.4pt;margin-top:-13.1pt;width:131.2pt;height:57pt;z-index:251664384;visibility:visible;mso-wrap-style:square;mso-width-percent:0;mso-height-percent:0;mso-wrap-distance-left:9pt;mso-wrap-distance-top:0;mso-wrap-distance-right:9pt;mso-wrap-distance-bottom:0;mso-position-horizontal:absolute;mso-position-horizontal-relative:text;mso-position-vertical:absolute;mso-position-vertical-relative:text;mso-width-percent:0;mso-height-percent:0;mso-width-relative:margin;mso-height-relative:margin;v-text-anchor:top" o:gfxdata="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" filled="f" stroked="f" strokeweight=".5pt">
+              <v:shape id="Text Box 11" style="position:absolute;left:0;text-align:left;margin-left:324.4pt;margin-top:-13.1pt;width:131.2pt;height:57pt;z-index:251664384;visibility:visible;mso-wrap-style:square;mso-width-percent:0;mso-height-percent:0;mso-wrap-distance-left:9pt;mso-wrap-distance-top:0;mso-wrap-distance-right:9pt;mso-wrap-distance-bottom:0;mso-position-horizontal:absolute;mso-position-horizontal-relative:text;mso-position-vertical:absolute;mso-position-vertical-relative:text;mso-width-percent:0;mso-height-percent:0;mso-width-relative:margin;mso-height-relative:margin;v-text-anchor:top" o:spid="_x0000_s1027" filled="f" stroked="f" strokeweight=".5pt" type="#_x0000_t202" o:gfxdata="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" w14:anchorId="224EAD49">
                 <v:textbox>
                   <w:txbxContent>
                     <w:p>
@@ -534,7 +534,7 @@
         <mc:AlternateContent>
           <mc:Choice Requires="wps">
             <w:drawing>
-              <wp:anchor distT="0" distB="0" distL="114300" distR="114300" simplePos="0" relativeHeight="251662336" behindDoc="0" locked="0" layoutInCell="1" allowOverlap="1" wp14:anchorId="7E61A61B" wp14:editId="5B30EAB8">
+              <wp:anchor distT="0" distB="0" distL="114300" distR="114300" simplePos="0" relativeHeight="251662336" behindDoc="0" locked="0" layoutInCell="1" allowOverlap="1" wp14:editId="5B30EAB8" wp14:anchorId="7E61A61B">
                 <wp:simplePos x="0" y="0"/>
                 <wp:positionH relativeFrom="column">
                   <wp:posOffset>2243456</wp:posOffset>
@@ -681,7 +681,7 @@
           </mc:Choice>
           <mc:Fallback>
             <w:pict>
-              <v:shape w14:anchorId="7E61A61B" id="Text Box 9" o:spid="_x0000_s1028" type="#_x0000_t202" style="position:absolute;left:0;text-align:left;margin-left:176.65pt;margin-top:-13.85pt;width:113pt;height:52.5pt;z-index:251662336;visibility:visible;mso-wrap-style:square;mso-width-percent:0;mso-height-percent:0;mso-wrap-distance-left:9pt;mso-wrap-distance-top:0;mso-wrap-distance-right:9pt;mso-wrap-distance-bottom:0;mso-position-horizontal:absolute;mso-position-horizontal-relative:text;mso-position-vertical:absolute;mso-position-vertical-relative:text;mso-width-percent:0;mso-height-percent:0;mso-width-relative:margin;mso-height-relative:margin;v-text-anchor:top" o:gfxdata="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" filled="f" stroked="f" strokeweight=".5pt">
+              <v:shape id="Text Box 9" style="position:absolute;left:0;text-align:left;margin-left:176.65pt;margin-top:-13.85pt;width:113pt;height:52.5pt;z-index:251662336;visibility:visible;mso-wrap-style:square;mso-width-percent:0;mso-height-percent:0;mso-wrap-distance-left:9pt;mso-wrap-distance-top:0;mso-wrap-distance-right:9pt;mso-wrap-distance-bottom:0;mso-position-horizontal:absolute;mso-position-horizontal-relative:text;mso-position-vertical:absolute;mso-position-vertical-relative:text;mso-width-percent:0;mso-height-percent:0;mso-width-relative:margin;mso-height-relative:margin;v-text-anchor:top" o:spid="_x0000_s1028" filled="f" stroked="f" strokeweight=".5pt" type="#_x0000_t202" o:gfxdata="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" w14:anchorId="7E61A61B">
                 <v:textbox>
                   <w:txbxContent>
                     <w:p>
@@ -796,7 +796,7 @@
         <mc:AlternateContent>
           <mc:Choice Requires="wps">
             <w:drawing>
-              <wp:anchor distT="114935" distB="114935" distL="114300" distR="114300" simplePos="0" relativeHeight="251659264" behindDoc="0" locked="0" layoutInCell="1" allowOverlap="0" wp14:anchorId="12DB0D5E" wp14:editId="20094F93">
+              <wp:anchor distT="114935" distB="114935" distL="114300" distR="114300" simplePos="0" relativeHeight="251659264" behindDoc="0" locked="0" layoutInCell="1" allowOverlap="0" wp14:editId="20094F93" wp14:anchorId="12DB0D5E">
                 <wp:simplePos x="0" y="0"/>
                 <wp:positionH relativeFrom="margin">
                   <wp:align>left</wp:align>
@@ -1219,9 +1219,9 @@
           </mc:Choice>
           <mc:Fallback>
             <w:pict>
-              <v:shape w14:anchorId="12DB0D5E" id="_x0000_s1029" type="#_x0000_t202" style="position:absolute;left:0;text-align:left;margin-left:0;margin-top:53.05pt;width:453pt;height:323.15pt;z-index:251659264;visibility:visible;mso-wrap-style:square;mso-width-percent:0;mso-height-percent:0;mso-wrap-distance-left:9pt;mso-wrap-distance-top:9.05pt;mso-wrap-distance-right:9pt;mso-wrap-distance-bottom:9.05pt;mso-position-horizontal:left;mso-position-horizontal-relative:margin;mso-position-vertical:absolute;mso-position-vertical-relative:page;mso-width-percent:0;mso-height-percent:0;mso-width-relative:margin;mso-height-relative:margin;v-text-anchor:top" o:gfxdata="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" o:allowoverlap="f" stroked="f">
-                <v:fill r:id="rId8" o:title="" recolor="t" rotate="t" type="frame"/>
-                <v:shadow on="t" color="black" opacity="26214f" origin="-.5,-.5" offset=".74836mm,.74836mm"/>
+              <v:shape id="_x0000_s1029" style="position:absolute;left:0;text-align:left;margin-left:0;margin-top:53.05pt;width:453pt;height:323.15pt;z-index:251659264;visibility:visible;mso-wrap-style:square;mso-width-percent:0;mso-height-percent:0;mso-wrap-distance-left:9pt;mso-wrap-distance-top:9.05pt;mso-wrap-distance-right:9pt;mso-wrap-distance-bottom:9.05pt;mso-position-horizontal:left;mso-position-horizontal-relative:margin;mso-position-vertical:absolute;mso-position-vertical-relative:page;mso-width-percent:0;mso-height-percent:0;mso-width-relative:margin;mso-height-relative:margin;v-text-anchor:top" o:allowoverlap="f" stroked="f" type="#_x0000_t202" o:gfxdata="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" w14:anchorId="12DB0D5E">
+                <v:fill type="frame" o:title="" recolor="t" rotate="t" r:id="rId8"/>
+                <v:shadow on="t" color="black" opacity="26214f" offset=".74836mm,.74836mm" origin="-.5,-.5"/>
                 <v:textbox>
                   <w:txbxContent>
                     <w:p>
@@ -2319,7 +2319,9 @@
 </a:theme>
 </file>
 
-<file path=customXml/item1.xml>��< ? x m l   v e r s i o n = " 1 . 0 "   e n c o d i n g = " u t f - 1 6 " ? > < N a v W o r d R e p o r t X m l P a r t   x m l n s = " u r n : m i c r o s o f t - d y n a m i c s - n a v / r e p o r t s / N P R _ N p R v _ V o u c h e r / 6 1 5 1 0 1 3 / " > +<file path=customXml/item1.xml>��< ? x m l   v e r s i o n = " 1 . 0 "   e n c o d i n g = " u t f - 1 6 " ? > + 
+ < N a v W o r d R e p o r t X m l P a r t   x m l n s = " u r n : m i c r o s o f t - d y n a m i c s - n a v / r e p o r t s / N P R _ N p R v _ V o u c h e r / 6 1 5 1 0 1 3 / " >   
      < L a b e l s >   
@@ -2341,18 +2343,18 @@
  
          < A c c o u n t N o _ N p R v V o u c h e r > A c c o u n t N o _ N p R v V o u c h e r < / A c c o u n t N o _ N p R v V o u c h e r >   
+         < A d d r e s s 2 _ N p R v V o u c h e r > A d d r e s s 2 _ N p R v V o u c h e r < / A d d r e s s 2 _ N p R v V o u c h e r > + 
          < A d d r e s s _ N p R v V o u c h e r > A d d r e s s _ N p R v V o u c h e r < / A d d r e s s _ N p R v V o u c h e r >   
-         < A d d r e s s 2 _ N p R v V o u c h e r > A d d r e s s 2 _ N p R v V o u c h e r < / A d d r e s s 2 _ N p R v V o u c h e r > - 
          < A m o u n t _ N p R v V o u c h e r > A m o u n t _ N p R v V o u c h e r < / A m o u n t _ N p R v V o u c h e r >   
          < A p p l y P a y m e n t M o d u l e _ N p R v V o u c h e r > A p p l y P a y m e n t M o d u l e _ N p R v V o u c h e r < / A p p l y P a y m e n t M o d u l e _ N p R v V o u c h e r >   
+         < A r c h N o S e r i e s _ N p R v V o u c h e r > A r c h N o S e r i e s _ N p R v V o u c h e r < / A r c h N o S e r i e s _ N p R v V o u c h e r > + 
          < A r c h N o _ N p R v V o u c h e r > A r c h N o _ N p R v V o u c h e r < / A r c h N o _ N p R v V o u c h e r >   
-         < A r c h N o S e r i e s _ N p R v V o u c h e r > A r c h N o S e r i e s _ N p R v V o u c h e r < / A r c h N o S e r i e s _ N p R v V o u c h e r > - 
          < B a r c o d e _ N p R v V o u c h e r > B a r c o d e _ N p R v V o u c h e r < / B a r c o d e _ N p R v V o u c h e r >   
          < C i t y _ N p R v V o u c h e r > C i t y _ N p R v V o u c h e r < / C i t y _ N p R v V o u c h e r > @@ -2367,10 +2369,10 @@
  
          < D e s c r i p t i o n _ N p R v V o u c h e r > D e s c r i p t i o n _ N p R v V o u c h e r < / D e s c r i p t i o n _ N p R v V o u c h e r >   
+         < E m a i l T e m p l a t e C o d e _ N p R v V o u c h e r > E m a i l T e m p l a t e C o d e _ N p R v V o u c h e r < / E m a i l T e m p l a t e C o d e _ N p R v V o u c h e r > + 
          < E m a i l _ N p R v V o u c h e r > E m a i l _ N p R v V o u c h e r < / E m a i l _ N p R v V o u c h e r >   
-         < E m a i l T e m p l a t e C o d e _ N p R v V o u c h e r > E m a i l T e m p l a t e C o d e _ N p R v V o u c h e r < / E m a i l T e m p l a t e C o d e _ N p R v V o u c h e r > - 
          < E n d i n g D a t e _ D a t e F o r m a t > E n d i n g D a t e _ D a t e F o r m a t < / E n d i n g D a t e _ D a t e F o r m a t >   
          < E n d i n g D a t e _ N p R v V o u c h e r > E n d i n g D a t e _ N p R v V o u c h e r < / E n d i n g D a t e _ N p R v V o u c h e r > @@ -2393,13 +2395,13 @@
  
          < I s s u e U s e r I D _ N p R v V o u c h e r > I s s u e U s e r I D _ N p R v V o u c h e r < / I s s u e U s e r I D _ N p R v V o u c h e r >   
+         < N a m e 2 _ N p R v V o u c h e r > N a m e 2 _ N p R v V o u c h e r < / N a m e 2 _ N p R v V o u c h e r > + 
          < N a m e _ N p R v V o u c h e r > N a m e _ N p R v V o u c h e r < / N a m e _ N p R v V o u c h e r >   
-         < N a m e 2 _ N p R v V o u c h e r > N a m e 2 _ N p R v V o u c h e r < / N a m e 2 _ N p R v V o u c h e r > +         < N o S e r i e s _ N p R v V o u c h e r > N o S e r i e s _ N p R v V o u c h e r < / N o S e r i e s _ N p R v V o u c h e r >   
          < N o _ N p R v V o u c h e r > N o _ N p R v V o u c h e r < / N o _ N p R v V o u c h e r > - 
-         < N o S e r i e s _ N p R v V o u c h e r > N o S e r i e s _ N p R v V o u c h e r < / N o S e r i e s _ N p R v V o u c h e r >   
          < O p e n _ N p R v V o u c h e r > O p e n _ N p R v V o u c h e r < / O p e n _ N p R v V o u c h e r >   

</xml_diff>